<commit_message>
Ventajas y Desventajas v2
</commit_message>
<xml_diff>
--- a/Informe lab 3.docx
+++ b/Informe lab 3.docx
@@ -1917,6 +1917,13 @@
       <w:bookmarkEnd w:id="4"/>
     </w:p>
     <w:p>
+      <w:r>
+        <w:t>Para los puntos 1, 2 y gran parte del punto 3 del enunciado se encuentran en el código.</w:t>
+      </w:r>
+      <w:bookmarkStart w:id="5" w:name="_GoBack"/>
+      <w:bookmarkEnd w:id="5"/>
+    </w:p>
+    <w:p>
       <w:pPr>
         <w:rPr>
           <w:lang w:val="es-CL"/>
@@ -2466,7 +2473,7 @@
           <w:color w:val="auto"/>
         </w:rPr>
       </w:pPr>
-      <w:bookmarkStart w:id="5" w:name="_Toc62177415"/>
+      <w:bookmarkStart w:id="6" w:name="_Toc62177415"/>
       <w:r>
         <w:rPr>
           <w:rFonts w:ascii="Times New Roman" w:hAnsi="Times New Roman" w:cs="Times New Roman"/>
@@ -2475,7 +2482,7 @@
         <w:lastRenderedPageBreak/>
         <w:t>Análisis de Resultados</w:t>
       </w:r>
-      <w:bookmarkEnd w:id="5"/>
+      <w:bookmarkEnd w:id="6"/>
     </w:p>
     <w:p>
       <w:pPr>
@@ -3098,8 +3105,6 @@
         </w:rPr>
         <w:t xml:space="preserve"> en originar las llaves a utilizar y de las funciones de sustitución que utilicen cada uno.</w:t>
       </w:r>
-      <w:bookmarkStart w:id="6" w:name="_GoBack"/>
-      <w:bookmarkEnd w:id="6"/>
     </w:p>
     <w:p>
       <w:pPr>
@@ -3353,7 +3358,7 @@
             <w:noProof/>
             <w:lang w:val="es-ES"/>
           </w:rPr>
-          <w:t>10</w:t>
+          <w:t>6</w:t>
         </w:r>
         <w:r>
           <w:fldChar w:fldCharType="end"/>
@@ -5816,7 +5821,7 @@
 </file>
 
 <file path=customXml/itemProps1.xml><?xml version="1.0" encoding="utf-8"?>
-<ds:datastoreItem xmlns:ds="http://schemas.openxmlformats.org/officeDocument/2006/customXml" ds:itemID="{5862154A-AB25-47B5-B768-54408ECAE399}">
+<ds:datastoreItem xmlns:ds="http://schemas.openxmlformats.org/officeDocument/2006/customXml" ds:itemID="{A9ADAA9A-2211-4F73-B5DE-2F3208F6E622}">
   <ds:schemaRefs>
     <ds:schemaRef ds:uri="http://schemas.openxmlformats.org/officeDocument/2006/bibliography"/>
   </ds:schemaRefs>

</xml_diff>